<commit_message>
Update report docx and ignore pdf/history files
</commit_message>
<xml_diff>
--- a/DDLS_project_report.docx
+++ b/DDLS_project_report.docx
@@ -258,19 +258,66 @@
         </w:rPr>
         <w:t> The project utilized the Magnetique dataset (Zenodo:</w:t>
       </w:r>
-      <w:hyperlink r:id="rId5" w:history="1">
-        <w:r>
-          <w:rPr>
-            <w:rFonts w:ascii="Arial" w:eastAsia="Times New Roman" w:hAnsi="Arial" w:cs="Arial"/>
-            <w:color w:val="0969DA"/>
-            <w:kern w:val="0"/>
-            <w:u w:val="single"/>
-            <w:lang w:val="en-SE"/>
-            <w14:ligatures w14:val="none"/>
-          </w:rPr>
-          <w:t>https://zenodo.org/record/7148045</w:t>
-        </w:r>
-      </w:hyperlink>
+      <w:r>
+        <w:rPr>
+          <w:rFonts w:ascii="Arial" w:eastAsia="Times New Roman" w:hAnsi="Arial" w:cs="Arial"/>
+          <w:color w:val="1F2328"/>
+          <w:kern w:val="0"/>
+          <w:lang w:val="en-SE"/>
+          <w14:ligatures w14:val="none"/>
+        </w:rPr>
+        <w:fldChar w:fldCharType="begin"/>
+      </w:r>
+      <w:r>
+        <w:rPr>
+          <w:rFonts w:ascii="Arial" w:eastAsia="Times New Roman" w:hAnsi="Arial" w:cs="Arial"/>
+          <w:color w:val="1F2328"/>
+          <w:kern w:val="0"/>
+          <w:lang w:val="en-SE"/>
+          <w14:ligatures w14:val="none"/>
+        </w:rPr>
+        <w:instrText>HYPERLINK "https://zenodo.org/record/7148045"</w:instrText>
+      </w:r>
+      <w:r>
+        <w:rPr>
+          <w:rFonts w:ascii="Arial" w:eastAsia="Times New Roman" w:hAnsi="Arial" w:cs="Arial"/>
+          <w:color w:val="1F2328"/>
+          <w:kern w:val="0"/>
+          <w:lang w:val="en-SE"/>
+          <w14:ligatures w14:val="none"/>
+        </w:rPr>
+      </w:r>
+      <w:r>
+        <w:rPr>
+          <w:rFonts w:ascii="Arial" w:eastAsia="Times New Roman" w:hAnsi="Arial" w:cs="Arial"/>
+          <w:color w:val="1F2328"/>
+          <w:kern w:val="0"/>
+          <w:lang w:val="en-SE"/>
+          <w14:ligatures w14:val="none"/>
+        </w:rPr>
+        <w:fldChar w:fldCharType="separate"/>
+      </w:r>
+      <w:r>
+        <w:rPr>
+          <w:rFonts w:ascii="Arial" w:eastAsia="Times New Roman" w:hAnsi="Arial" w:cs="Arial"/>
+          <w:color w:val="0969DA"/>
+          <w:kern w:val="0"/>
+          <w:u w:val="single"/>
+          <w:lang w:val="en-SE"/>
+          <w14:ligatures w14:val="none"/>
+        </w:rPr>
+        <w:t>https://zenodo.org/record/7148045</w:t>
+      </w:r>
+      <w:r>
+        <w:rPr>
+          <w:rFonts w:ascii="Arial" w:eastAsia="Times New Roman" w:hAnsi="Arial" w:cs="Arial"/>
+          <w:color w:val="1F2328"/>
+          <w:kern w:val="0"/>
+          <w:lang w:val="en-SE"/>
+          <w14:ligatures w14:val="none"/>
+        </w:rPr>
+        <w:fldChar w:fldCharType="end"/>
+      </w:r>
       <w:r>
         <w:rPr>
           <w:rFonts w:ascii="Arial" w:eastAsia="Times New Roman" w:hAnsi="Arial" w:cs="Arial"/>
@@ -655,7 +702,71 @@
           <w:lang w:val="en-SE"/>
           <w14:ligatures w14:val="none"/>
         </w:rPr>
-        <w:t> cluster significantly by sex or race, indicating that these factors were not major drivers of variance in the dataset and suggesting the absence of strong batch effects related to these demographic variables. This validated that the observed separation in PCA was primarily driven by the biological differences between the disease states.</w:t>
+        <w:t xml:space="preserve"> cluster significantly by sex or race, indicating that these factors were not major drivers of variance in the dataset and suggesting the absence of strong batch effects related to these demographic variables. This validated that the observed separation in PCA was </w:t>
+      </w:r>
+      <w:r>
+        <w:rPr>
+          <w:rFonts w:ascii="Arial" w:eastAsia="Times New Roman" w:hAnsi="Arial" w:cs="Arial"/>
+          <w:color w:val="1F2328"/>
+          <w:kern w:val="0"/>
+          <w:lang w:val="en-SE"/>
+          <w14:ligatures w14:val="none"/>
+        </w:rPr>
+        <w:lastRenderedPageBreak/>
+        <w:t>primarily driven by the biological differences between the disease states.</w:t>
+      </w:r>
+      <w:r>
+        <w:t xml:space="preserve"> </w:t>
+      </w:r>
+      <w:r>
+        <w:rPr>
+          <w:rFonts w:ascii="Arial" w:eastAsia="Times New Roman" w:hAnsi="Arial" w:cs="Arial"/>
+          <w:noProof/>
+          <w:color w:val="1F2328"/>
+          <w:kern w:val="0"/>
+          <w:lang w:val="en-SE"/>
+        </w:rPr>
+        <w:drawing>
+          <wp:inline distT="0" distB="0" distL="0" distR="0" wp14:anchorId="09778E27" wp14:editId="557C94BE">
+            <wp:extent cx="5731510" cy="4585335"/>
+            <wp:effectExtent l="0" t="0" r="0" b="0"/>
+            <wp:docPr id="1212418061" name="Picture 1" descr="A graph with many colored dots&#10;&#10;AI-generated content may be incorrect."/>
+            <wp:cNvGraphicFramePr>
+              <a:graphicFrameLocks xmlns:a="http://schemas.openxmlformats.org/drawingml/2006/main" noChangeAspect="1"/>
+            </wp:cNvGraphicFramePr>
+            <a:graphic xmlns:a="http://schemas.openxmlformats.org/drawingml/2006/main">
+              <a:graphicData uri="http://schemas.openxmlformats.org/drawingml/2006/picture">
+                <pic:pic xmlns:pic="http://schemas.openxmlformats.org/drawingml/2006/picture">
+                  <pic:nvPicPr>
+                    <pic:cNvPr id="1212418061" name="Picture 1" descr="A graph with many colored dots&#10;&#10;AI-generated content may be incorrect."/>
+                    <pic:cNvPicPr/>
+                  </pic:nvPicPr>
+                  <pic:blipFill>
+                    <a:blip r:embed="rId5">
+                      <a:extLst>
+                        <a:ext uri="{28A0092B-C50C-407E-A947-70E740481C1C}">
+                          <a14:useLocalDpi xmlns:a14="http://schemas.microsoft.com/office/drawing/2010/main" val="0"/>
+                        </a:ext>
+                      </a:extLst>
+                    </a:blip>
+                    <a:stretch>
+                      <a:fillRect/>
+                    </a:stretch>
+                  </pic:blipFill>
+                  <pic:spPr>
+                    <a:xfrm>
+                      <a:off x="0" y="0"/>
+                      <a:ext cx="5731510" cy="4585335"/>
+                    </a:xfrm>
+                    <a:prstGeom prst="rect">
+                      <a:avLst/>
+                    </a:prstGeom>
+                  </pic:spPr>
+                </pic:pic>
+              </a:graphicData>
+            </a:graphic>
+          </wp:inline>
+        </w:drawing>
       </w:r>
     </w:p>
     <w:p>
@@ -1081,6 +1192,7 @@
           <w:lang w:val="en-SE"/>
           <w14:ligatures w14:val="none"/>
         </w:rPr>
+        <w:lastRenderedPageBreak/>
         <w:t>Decision Tree:</w:t>
       </w:r>
       <w:r>
@@ -1122,7 +1234,6 @@
           <w:lang w:val="en-SE"/>
           <w14:ligatures w14:val="none"/>
         </w:rPr>
-        <w:lastRenderedPageBreak/>
         <w:t>Support Vector Machine (SVM):</w:t>
       </w:r>
       <w:r>
@@ -1547,33 +1658,73 @@
     </w:p>
     <w:p>
       <w:pPr>
-        <w:numPr>
-          <w:ilvl w:val="0"/>
-          <w:numId w:val="14"/>
-        </w:numPr>
         <w:shd w:val="clear" w:color="auto" w:fill="FFFFFF"/>
         <w:spacing w:before="100" w:beforeAutospacing="1" w:after="100" w:afterAutospacing="1" w:line="240" w:lineRule="auto"/>
         <w:jc w:val="both"/>
         <w:textAlignment w:val="top"/>
-        <w:rPr>
-          <w:rFonts w:ascii="Arial" w:eastAsia="Times New Roman" w:hAnsi="Arial" w:cs="Arial"/>
-          <w:color w:val="1F2328"/>
-          <w:kern w:val="0"/>
-          <w:lang w:val="en-SE"/>
-          <w14:ligatures w14:val="none"/>
-        </w:rPr>
-      </w:pPr>
-      <w:r>
-        <w:rPr>
-          <w:rFonts w:ascii="Arial" w:eastAsia="Times New Roman" w:hAnsi="Arial" w:cs="Arial"/>
-          <w:b/>
-          <w:bCs/>
-          <w:color w:val="1F2328"/>
-          <w:kern w:val="0"/>
-          <w:lang w:val="en-SE"/>
-          <w14:ligatures w14:val="none"/>
-        </w:rPr>
-        <w:t>[Insert specific gene names and their log2FoldChange/padj from DEG_results.csv here, e.g., HBA2 (log2FC=X, padj=Y), SERPINA3 (log2FC=A, padj=B)]</w:t>
+        <w:outlineLvl w:val="2"/>
+        <w:rPr>
+          <w:rFonts w:ascii="Arial" w:eastAsia="Times New Roman" w:hAnsi="Arial" w:cs="Arial"/>
+          <w:b/>
+          <w:bCs/>
+          <w:color w:val="1F2328"/>
+          <w:kern w:val="0"/>
+          <w:lang w:val="en-SE"/>
+          <w14:ligatures w14:val="none"/>
+        </w:rPr>
+      </w:pPr>
+      <w:r>
+        <w:rPr>
+          <w:rFonts w:ascii="Arial" w:eastAsia="Times New Roman" w:hAnsi="Arial" w:cs="Arial"/>
+          <w:b/>
+          <w:bCs/>
+          <w:noProof/>
+          <w:color w:val="1F2328"/>
+          <w:kern w:val="0"/>
+          <w:lang w:val="en-SE"/>
+        </w:rPr>
+        <w:lastRenderedPageBreak/>
+        <w:drawing>
+          <wp:inline distT="0" distB="0" distL="0" distR="0" wp14:anchorId="72CC7FF3" wp14:editId="795A720F">
+            <wp:extent cx="5731510" cy="4585335"/>
+            <wp:effectExtent l="0" t="0" r="0" b="0"/>
+            <wp:docPr id="840030711" name="Picture 2" descr="A graph of red dots&#10;&#10;AI-generated content may be incorrect."/>
+            <wp:cNvGraphicFramePr>
+              <a:graphicFrameLocks xmlns:a="http://schemas.openxmlformats.org/drawingml/2006/main" noChangeAspect="1"/>
+            </wp:cNvGraphicFramePr>
+            <a:graphic xmlns:a="http://schemas.openxmlformats.org/drawingml/2006/main">
+              <a:graphicData uri="http://schemas.openxmlformats.org/drawingml/2006/picture">
+                <pic:pic xmlns:pic="http://schemas.openxmlformats.org/drawingml/2006/picture">
+                  <pic:nvPicPr>
+                    <pic:cNvPr id="840030711" name="Picture 2" descr="A graph of red dots&#10;&#10;AI-generated content may be incorrect."/>
+                    <pic:cNvPicPr/>
+                  </pic:nvPicPr>
+                  <pic:blipFill>
+                    <a:blip r:embed="rId6" cstate="print">
+                      <a:extLst>
+                        <a:ext uri="{28A0092B-C50C-407E-A947-70E740481C1C}">
+                          <a14:useLocalDpi xmlns:a14="http://schemas.microsoft.com/office/drawing/2010/main" val="0"/>
+                        </a:ext>
+                      </a:extLst>
+                    </a:blip>
+                    <a:stretch>
+                      <a:fillRect/>
+                    </a:stretch>
+                  </pic:blipFill>
+                  <pic:spPr>
+                    <a:xfrm>
+                      <a:off x="0" y="0"/>
+                      <a:ext cx="5731510" cy="4585335"/>
+                    </a:xfrm>
+                    <a:prstGeom prst="rect">
+                      <a:avLst/>
+                    </a:prstGeom>
+                  </pic:spPr>
+                </pic:pic>
+              </a:graphicData>
+            </a:graphic>
+          </wp:inline>
+        </w:drawing>
       </w:r>
     </w:p>
     <w:p>
@@ -1667,6 +1818,21 @@
         <w:spacing w:before="100" w:beforeAutospacing="1" w:after="100" w:afterAutospacing="1" w:line="240" w:lineRule="auto"/>
         <w:jc w:val="both"/>
         <w:textAlignment w:val="top"/>
+        <w:rPr>
+          <w:rFonts w:ascii="Arial" w:eastAsia="Times New Roman" w:hAnsi="Arial" w:cs="Arial"/>
+          <w:color w:val="1F2328"/>
+          <w:kern w:val="0"/>
+          <w:lang w:val="en-SE"/>
+          <w14:ligatures w14:val="none"/>
+        </w:rPr>
+      </w:pPr>
+    </w:p>
+    <w:p>
+      <w:pPr>
+        <w:shd w:val="clear" w:color="auto" w:fill="FFFFFF"/>
+        <w:spacing w:before="100" w:beforeAutospacing="1" w:after="100" w:afterAutospacing="1" w:line="240" w:lineRule="auto"/>
+        <w:jc w:val="both"/>
+        <w:textAlignment w:val="top"/>
         <w:outlineLvl w:val="3"/>
         <w:rPr>
           <w:rFonts w:ascii="Arial" w:eastAsia="Times New Roman" w:hAnsi="Arial" w:cs="Arial"/>
@@ -1740,18 +1906,78 @@
           <w:lang w:val="en-SE"/>
           <w14:ligatures w14:val="none"/>
         </w:rPr>
+        <w:t>ROC Curve Comparison:</w:t>
+      </w:r>
+      <w:r>
+        <w:rPr>
+          <w:rFonts w:ascii="Arial" w:eastAsia="Times New Roman" w:hAnsi="Arial" w:cs="Arial"/>
+          <w:color w:val="1F2328"/>
+          <w:kern w:val="0"/>
+          <w:lang w:val="en-SE"/>
+          <w14:ligatures w14:val="none"/>
+        </w:rPr>
+        <w:t xml:space="preserve"> The multiclass_roc_curves_final.png plot visually compares the macro-averaged ROC curves for all five models. While Logistic Regression and SVM still performed very well (macro AUC ~0.98), the performance for the HCM class was notably lower across all models, highlighting the challenge </w:t>
+      </w:r>
+      <w:r>
+        <w:rPr>
+          <w:rFonts w:ascii="Arial" w:eastAsia="Times New Roman" w:hAnsi="Arial" w:cs="Arial"/>
+          <w:color w:val="1F2328"/>
+          <w:kern w:val="0"/>
+          <w:lang w:val="en-SE"/>
+          <w14:ligatures w14:val="none"/>
+        </w:rPr>
         <w:lastRenderedPageBreak/>
-        <w:t>ROC Curve Comparison:</w:t>
-      </w:r>
-      <w:r>
-        <w:rPr>
-          <w:rFonts w:ascii="Arial" w:eastAsia="Times New Roman" w:hAnsi="Arial" w:cs="Arial"/>
-          <w:color w:val="1F2328"/>
-          <w:kern w:val="0"/>
-          <w:lang w:val="en-SE"/>
-          <w14:ligatures w14:val="none"/>
-        </w:rPr>
-        <w:t> The multiclass_roc_curves_final.png plot visually compares the macro-averaged ROC curves for all five models. While Logistic Regression and SVM still performed very well (macro AUC ~0.98), the performance for the HCM class was notably lower across all models, highlighting the challenge posed by its limited sample representation.</w:t>
+        <w:t>posed by its limited sample representation.</w:t>
+      </w:r>
+      <w:r>
+        <w:rPr>
+          <w:rFonts w:ascii="Arial" w:eastAsia="Times New Roman" w:hAnsi="Arial" w:cs="Arial"/>
+          <w:noProof/>
+          <w:color w:val="1F2328"/>
+          <w:kern w:val="0"/>
+          <w:lang w:val="en-SE"/>
+        </w:rPr>
+        <w:drawing>
+          <wp:inline distT="0" distB="0" distL="0" distR="0" wp14:anchorId="7E0A11A0" wp14:editId="6FB9DE8F">
+            <wp:extent cx="5731510" cy="4776470"/>
+            <wp:effectExtent l="0" t="0" r="0" b="0"/>
+            <wp:docPr id="1977039242" name="Picture 3" descr="A graph of a multi-class model&#10;&#10;AI-generated content may be incorrect."/>
+            <wp:cNvGraphicFramePr>
+              <a:graphicFrameLocks xmlns:a="http://schemas.openxmlformats.org/drawingml/2006/main" noChangeAspect="1"/>
+            </wp:cNvGraphicFramePr>
+            <a:graphic xmlns:a="http://schemas.openxmlformats.org/drawingml/2006/main">
+              <a:graphicData uri="http://schemas.openxmlformats.org/drawingml/2006/picture">
+                <pic:pic xmlns:pic="http://schemas.openxmlformats.org/drawingml/2006/picture">
+                  <pic:nvPicPr>
+                    <pic:cNvPr id="1977039242" name="Picture 3" descr="A graph of a multi-class model&#10;&#10;AI-generated content may be incorrect."/>
+                    <pic:cNvPicPr/>
+                  </pic:nvPicPr>
+                  <pic:blipFill>
+                    <a:blip r:embed="rId7">
+                      <a:extLst>
+                        <a:ext uri="{28A0092B-C50C-407E-A947-70E740481C1C}">
+                          <a14:useLocalDpi xmlns:a14="http://schemas.microsoft.com/office/drawing/2010/main" val="0"/>
+                        </a:ext>
+                      </a:extLst>
+                    </a:blip>
+                    <a:stretch>
+                      <a:fillRect/>
+                    </a:stretch>
+                  </pic:blipFill>
+                  <pic:spPr>
+                    <a:xfrm>
+                      <a:off x="0" y="0"/>
+                      <a:ext cx="5731510" cy="4776470"/>
+                    </a:xfrm>
+                    <a:prstGeom prst="rect">
+                      <a:avLst/>
+                    </a:prstGeom>
+                  </pic:spPr>
+                </pic:pic>
+              </a:graphicData>
+            </a:graphic>
+          </wp:inline>
+        </w:drawing>
       </w:r>
     </w:p>
     <w:p>
@@ -2083,6 +2309,7 @@
           <w:lang w:val="en-SE"/>
           <w14:ligatures w14:val="none"/>
         </w:rPr>
+        <w:lastRenderedPageBreak/>
         <w:t>Training:</w:t>
       </w:r>
       <w:r>
@@ -2095,6 +2322,50 @@
         </w:rPr>
         <w:t> epochs=100, batch_size=32, validation_split=0.2, EarlyStopping callback.</w:t>
       </w:r>
+      <w:r>
+        <w:rPr>
+          <w:rFonts w:ascii="Arial" w:eastAsia="Times New Roman" w:hAnsi="Arial" w:cs="Arial"/>
+          <w:color w:val="1F2328"/>
+          <w:kern w:val="0"/>
+          <w:lang w:val="en-SE"/>
+          <w14:ligatures w14:val="none"/>
+        </w:rPr>
+        <w:drawing>
+          <wp:inline distT="0" distB="0" distL="0" distR="0" wp14:anchorId="7264843C" wp14:editId="44228AB1">
+            <wp:extent cx="5731510" cy="4716780"/>
+            <wp:effectExtent l="0" t="0" r="0" b="0"/>
+            <wp:docPr id="485671553" name="Picture 1" descr="A screenshot of a computer&#10;&#10;AI-generated content may be incorrect."/>
+            <wp:cNvGraphicFramePr>
+              <a:graphicFrameLocks xmlns:a="http://schemas.openxmlformats.org/drawingml/2006/main" noChangeAspect="1"/>
+            </wp:cNvGraphicFramePr>
+            <a:graphic xmlns:a="http://schemas.openxmlformats.org/drawingml/2006/main">
+              <a:graphicData uri="http://schemas.openxmlformats.org/drawingml/2006/picture">
+                <pic:pic xmlns:pic="http://schemas.openxmlformats.org/drawingml/2006/picture">
+                  <pic:nvPicPr>
+                    <pic:cNvPr id="485671553" name="Picture 1" descr="A screenshot of a computer&#10;&#10;AI-generated content may be incorrect."/>
+                    <pic:cNvPicPr/>
+                  </pic:nvPicPr>
+                  <pic:blipFill>
+                    <a:blip r:embed="rId8"/>
+                    <a:stretch>
+                      <a:fillRect/>
+                    </a:stretch>
+                  </pic:blipFill>
+                  <pic:spPr>
+                    <a:xfrm>
+                      <a:off x="0" y="0"/>
+                      <a:ext cx="5731510" cy="4716780"/>
+                    </a:xfrm>
+                    <a:prstGeom prst="rect">
+                      <a:avLst/>
+                    </a:prstGeom>
+                  </pic:spPr>
+                </pic:pic>
+              </a:graphicData>
+            </a:graphic>
+          </wp:inline>
+        </w:drawing>
+      </w:r>
     </w:p>
     <w:p>
       <w:pPr>
@@ -2252,6 +2523,72 @@
       <w:r>
         <w:rPr>
           <w:rFonts w:ascii="Arial" w:eastAsia="Times New Roman" w:hAnsi="Arial" w:cs="Arial"/>
+          <w:noProof/>
+          <w:color w:val="1F2328"/>
+          <w:kern w:val="0"/>
+          <w:lang w:val="en-SE"/>
+        </w:rPr>
+        <w:lastRenderedPageBreak/>
+        <w:drawing>
+          <wp:inline distT="0" distB="0" distL="0" distR="0" wp14:anchorId="533415CA" wp14:editId="13BE926E">
+            <wp:extent cx="5731510" cy="6955790"/>
+            <wp:effectExtent l="0" t="0" r="0" b="3810"/>
+            <wp:docPr id="619222670" name="Picture 4" descr="A screen shot of a computer&#10;&#10;AI-generated content may be incorrect."/>
+            <wp:cNvGraphicFramePr>
+              <a:graphicFrameLocks xmlns:a="http://schemas.openxmlformats.org/drawingml/2006/main" noChangeAspect="1"/>
+            </wp:cNvGraphicFramePr>
+            <a:graphic xmlns:a="http://schemas.openxmlformats.org/drawingml/2006/main">
+              <a:graphicData uri="http://schemas.openxmlformats.org/drawingml/2006/picture">
+                <pic:pic xmlns:pic="http://schemas.openxmlformats.org/drawingml/2006/picture">
+                  <pic:nvPicPr>
+                    <pic:cNvPr id="619222670" name="Picture 4" descr="A screen shot of a computer&#10;&#10;AI-generated content may be incorrect."/>
+                    <pic:cNvPicPr/>
+                  </pic:nvPicPr>
+                  <pic:blipFill>
+                    <a:blip r:embed="rId9">
+                      <a:extLst>
+                        <a:ext uri="{28A0092B-C50C-407E-A947-70E740481C1C}">
+                          <a14:useLocalDpi xmlns:a14="http://schemas.microsoft.com/office/drawing/2010/main" val="0"/>
+                        </a:ext>
+                      </a:extLst>
+                    </a:blip>
+                    <a:stretch>
+                      <a:fillRect/>
+                    </a:stretch>
+                  </pic:blipFill>
+                  <pic:spPr>
+                    <a:xfrm>
+                      <a:off x="0" y="0"/>
+                      <a:ext cx="5731510" cy="6955790"/>
+                    </a:xfrm>
+                    <a:prstGeom prst="rect">
+                      <a:avLst/>
+                    </a:prstGeom>
+                  </pic:spPr>
+                </pic:pic>
+              </a:graphicData>
+            </a:graphic>
+          </wp:inline>
+        </w:drawing>
+      </w:r>
+    </w:p>
+    <w:p>
+      <w:pPr>
+        <w:shd w:val="clear" w:color="auto" w:fill="FFFFFF"/>
+        <w:spacing w:beforeAutospacing="1" w:after="0" w:afterAutospacing="1" w:line="240" w:lineRule="auto"/>
+        <w:jc w:val="both"/>
+        <w:textAlignment w:val="top"/>
+        <w:rPr>
+          <w:rFonts w:ascii="Arial" w:eastAsia="Times New Roman" w:hAnsi="Arial" w:cs="Arial"/>
+          <w:color w:val="1F2328"/>
+          <w:kern w:val="0"/>
+          <w:lang w:val="en-SE"/>
+          <w14:ligatures w14:val="none"/>
+        </w:rPr>
+      </w:pPr>
+      <w:r>
+        <w:rPr>
+          <w:rFonts w:ascii="Arial" w:eastAsia="Times New Roman" w:hAnsi="Arial" w:cs="Arial"/>
           <w:b/>
           <w:bCs/>
           <w:color w:val="1F2328"/>
@@ -2292,6 +2629,174 @@
           <w14:ligatures w14:val="none"/>
         </w:rPr>
         <w:t>. The KernelExplainer was used, returning SHAP values as a 3D array (samples, features, classes). To visualize, three separate summary plots were generated:</w:t>
+      </w:r>
+    </w:p>
+    <w:p>
+      <w:pPr>
+        <w:shd w:val="clear" w:color="auto" w:fill="FFFFFF"/>
+        <w:spacing w:beforeAutospacing="1" w:after="0" w:afterAutospacing="1" w:line="240" w:lineRule="auto"/>
+        <w:jc w:val="both"/>
+        <w:textAlignment w:val="top"/>
+        <w:rPr>
+          <w:rFonts w:ascii="Arial" w:eastAsia="Times New Roman" w:hAnsi="Arial" w:cs="Arial"/>
+          <w:color w:val="1F2328"/>
+          <w:kern w:val="0"/>
+          <w:lang w:val="en-SE"/>
+          <w14:ligatures w14:val="none"/>
+        </w:rPr>
+      </w:pPr>
+      <w:r>
+        <w:rPr>
+          <w:rFonts w:ascii="Arial" w:eastAsia="Times New Roman" w:hAnsi="Arial" w:cs="Arial"/>
+          <w:noProof/>
+          <w:color w:val="1F2328"/>
+          <w:kern w:val="0"/>
+          <w:lang w:val="en-SE"/>
+        </w:rPr>
+        <w:lastRenderedPageBreak/>
+        <w:drawing>
+          <wp:inline distT="0" distB="0" distL="0" distR="0" wp14:anchorId="5A5962BD" wp14:editId="5BA48CB8">
+            <wp:extent cx="5731510" cy="7249795"/>
+            <wp:effectExtent l="0" t="0" r="0" b="1905"/>
+            <wp:docPr id="236027586" name="Picture 5" descr="A screen shot of a computer screen&#10;&#10;AI-generated content may be incorrect."/>
+            <wp:cNvGraphicFramePr>
+              <a:graphicFrameLocks xmlns:a="http://schemas.openxmlformats.org/drawingml/2006/main" noChangeAspect="1"/>
+            </wp:cNvGraphicFramePr>
+            <a:graphic xmlns:a="http://schemas.openxmlformats.org/drawingml/2006/main">
+              <a:graphicData uri="http://schemas.openxmlformats.org/drawingml/2006/picture">
+                <pic:pic xmlns:pic="http://schemas.openxmlformats.org/drawingml/2006/picture">
+                  <pic:nvPicPr>
+                    <pic:cNvPr id="236027586" name="Picture 5" descr="A screen shot of a computer screen&#10;&#10;AI-generated content may be incorrect."/>
+                    <pic:cNvPicPr/>
+                  </pic:nvPicPr>
+                  <pic:blipFill>
+                    <a:blip r:embed="rId10">
+                      <a:extLst>
+                        <a:ext uri="{28A0092B-C50C-407E-A947-70E740481C1C}">
+                          <a14:useLocalDpi xmlns:a14="http://schemas.microsoft.com/office/drawing/2010/main" val="0"/>
+                        </a:ext>
+                      </a:extLst>
+                    </a:blip>
+                    <a:stretch>
+                      <a:fillRect/>
+                    </a:stretch>
+                  </pic:blipFill>
+                  <pic:spPr>
+                    <a:xfrm>
+                      <a:off x="0" y="0"/>
+                      <a:ext cx="5731510" cy="7249795"/>
+                    </a:xfrm>
+                    <a:prstGeom prst="rect">
+                      <a:avLst/>
+                    </a:prstGeom>
+                  </pic:spPr>
+                </pic:pic>
+              </a:graphicData>
+            </a:graphic>
+          </wp:inline>
+        </w:drawing>
+      </w:r>
+      <w:r>
+        <w:rPr>
+          <w:rFonts w:ascii="Arial" w:eastAsia="Times New Roman" w:hAnsi="Arial" w:cs="Arial"/>
+          <w:noProof/>
+          <w:color w:val="1F2328"/>
+          <w:kern w:val="0"/>
+          <w:lang w:val="en-SE"/>
+        </w:rPr>
+        <w:lastRenderedPageBreak/>
+        <w:drawing>
+          <wp:inline distT="0" distB="0" distL="0" distR="0" wp14:anchorId="5A3CEB0E" wp14:editId="52B75F76">
+            <wp:extent cx="5731510" cy="7249795"/>
+            <wp:effectExtent l="0" t="0" r="0" b="1905"/>
+            <wp:docPr id="1857939428" name="Picture 6" descr="A screen shot of a computer&#10;&#10;AI-generated content may be incorrect."/>
+            <wp:cNvGraphicFramePr>
+              <a:graphicFrameLocks xmlns:a="http://schemas.openxmlformats.org/drawingml/2006/main" noChangeAspect="1"/>
+            </wp:cNvGraphicFramePr>
+            <a:graphic xmlns:a="http://schemas.openxmlformats.org/drawingml/2006/main">
+              <a:graphicData uri="http://schemas.openxmlformats.org/drawingml/2006/picture">
+                <pic:pic xmlns:pic="http://schemas.openxmlformats.org/drawingml/2006/picture">
+                  <pic:nvPicPr>
+                    <pic:cNvPr id="1857939428" name="Picture 6" descr="A screen shot of a computer&#10;&#10;AI-generated content may be incorrect."/>
+                    <pic:cNvPicPr/>
+                  </pic:nvPicPr>
+                  <pic:blipFill>
+                    <a:blip r:embed="rId11">
+                      <a:extLst>
+                        <a:ext uri="{28A0092B-C50C-407E-A947-70E740481C1C}">
+                          <a14:useLocalDpi xmlns:a14="http://schemas.microsoft.com/office/drawing/2010/main" val="0"/>
+                        </a:ext>
+                      </a:extLst>
+                    </a:blip>
+                    <a:stretch>
+                      <a:fillRect/>
+                    </a:stretch>
+                  </pic:blipFill>
+                  <pic:spPr>
+                    <a:xfrm>
+                      <a:off x="0" y="0"/>
+                      <a:ext cx="5731510" cy="7249795"/>
+                    </a:xfrm>
+                    <a:prstGeom prst="rect">
+                      <a:avLst/>
+                    </a:prstGeom>
+                  </pic:spPr>
+                </pic:pic>
+              </a:graphicData>
+            </a:graphic>
+          </wp:inline>
+        </w:drawing>
+      </w:r>
+      <w:r>
+        <w:rPr>
+          <w:rFonts w:ascii="Arial" w:eastAsia="Times New Roman" w:hAnsi="Arial" w:cs="Arial"/>
+          <w:noProof/>
+          <w:color w:val="1F2328"/>
+          <w:kern w:val="0"/>
+          <w:lang w:val="en-SE"/>
+        </w:rPr>
+        <w:lastRenderedPageBreak/>
+        <w:drawing>
+          <wp:inline distT="0" distB="0" distL="0" distR="0" wp14:anchorId="44099411" wp14:editId="5FD60BEE">
+            <wp:extent cx="5731510" cy="7249795"/>
+            <wp:effectExtent l="0" t="0" r="0" b="1905"/>
+            <wp:docPr id="1251322789" name="Picture 7" descr="A screen shot of a computer screen&#10;&#10;AI-generated content may be incorrect."/>
+            <wp:cNvGraphicFramePr>
+              <a:graphicFrameLocks xmlns:a="http://schemas.openxmlformats.org/drawingml/2006/main" noChangeAspect="1"/>
+            </wp:cNvGraphicFramePr>
+            <a:graphic xmlns:a="http://schemas.openxmlformats.org/drawingml/2006/main">
+              <a:graphicData uri="http://schemas.openxmlformats.org/drawingml/2006/picture">
+                <pic:pic xmlns:pic="http://schemas.openxmlformats.org/drawingml/2006/picture">
+                  <pic:nvPicPr>
+                    <pic:cNvPr id="1251322789" name="Picture 7" descr="A screen shot of a computer screen&#10;&#10;AI-generated content may be incorrect."/>
+                    <pic:cNvPicPr/>
+                  </pic:nvPicPr>
+                  <pic:blipFill>
+                    <a:blip r:embed="rId12">
+                      <a:extLst>
+                        <a:ext uri="{28A0092B-C50C-407E-A947-70E740481C1C}">
+                          <a14:useLocalDpi xmlns:a14="http://schemas.microsoft.com/office/drawing/2010/main" val="0"/>
+                        </a:ext>
+                      </a:extLst>
+                    </a:blip>
+                    <a:stretch>
+                      <a:fillRect/>
+                    </a:stretch>
+                  </pic:blipFill>
+                  <pic:spPr>
+                    <a:xfrm>
+                      <a:off x="0" y="0"/>
+                      <a:ext cx="5731510" cy="7249795"/>
+                    </a:xfrm>
+                    <a:prstGeom prst="rect">
+                      <a:avLst/>
+                    </a:prstGeom>
+                  </pic:spPr>
+                </pic:pic>
+              </a:graphicData>
+            </a:graphic>
+          </wp:inline>
+        </w:drawing>
       </w:r>
     </w:p>
     <w:p>
@@ -2698,19 +3203,66 @@
         </w:rPr>
         <w:t> Magnetique dataset available on Zenodo: </w:t>
       </w:r>
-      <w:hyperlink r:id="rId6" w:history="1">
-        <w:r>
-          <w:rPr>
-            <w:rFonts w:ascii="Arial" w:eastAsia="Times New Roman" w:hAnsi="Arial" w:cs="Arial"/>
-            <w:color w:val="0969DA"/>
-            <w:kern w:val="0"/>
-            <w:u w:val="single"/>
-            <w:lang w:val="en-SE"/>
-            <w14:ligatures w14:val="none"/>
-          </w:rPr>
-          <w:t>https://zenodo.org/record/7148045</w:t>
-        </w:r>
-      </w:hyperlink>
+      <w:r>
+        <w:rPr>
+          <w:rFonts w:ascii="Arial" w:eastAsia="Times New Roman" w:hAnsi="Arial" w:cs="Arial"/>
+          <w:color w:val="1F2328"/>
+          <w:kern w:val="0"/>
+          <w:lang w:val="en-SE"/>
+          <w14:ligatures w14:val="none"/>
+        </w:rPr>
+        <w:fldChar w:fldCharType="begin"/>
+      </w:r>
+      <w:r>
+        <w:rPr>
+          <w:rFonts w:ascii="Arial" w:eastAsia="Times New Roman" w:hAnsi="Arial" w:cs="Arial"/>
+          <w:color w:val="1F2328"/>
+          <w:kern w:val="0"/>
+          <w:lang w:val="en-SE"/>
+          <w14:ligatures w14:val="none"/>
+        </w:rPr>
+        <w:instrText>HYPERLINK "https://zenodo.org/record/7148045"</w:instrText>
+      </w:r>
+      <w:r>
+        <w:rPr>
+          <w:rFonts w:ascii="Arial" w:eastAsia="Times New Roman" w:hAnsi="Arial" w:cs="Arial"/>
+          <w:color w:val="1F2328"/>
+          <w:kern w:val="0"/>
+          <w:lang w:val="en-SE"/>
+          <w14:ligatures w14:val="none"/>
+        </w:rPr>
+      </w:r>
+      <w:r>
+        <w:rPr>
+          <w:rFonts w:ascii="Arial" w:eastAsia="Times New Roman" w:hAnsi="Arial" w:cs="Arial"/>
+          <w:color w:val="1F2328"/>
+          <w:kern w:val="0"/>
+          <w:lang w:val="en-SE"/>
+          <w14:ligatures w14:val="none"/>
+        </w:rPr>
+        <w:fldChar w:fldCharType="separate"/>
+      </w:r>
+      <w:r>
+        <w:rPr>
+          <w:rFonts w:ascii="Arial" w:eastAsia="Times New Roman" w:hAnsi="Arial" w:cs="Arial"/>
+          <w:color w:val="0969DA"/>
+          <w:kern w:val="0"/>
+          <w:u w:val="single"/>
+          <w:lang w:val="en-SE"/>
+          <w14:ligatures w14:val="none"/>
+        </w:rPr>
+        <w:t>https://zenodo.org/record/7148045</w:t>
+      </w:r>
+      <w:r>
+        <w:rPr>
+          <w:rFonts w:ascii="Arial" w:eastAsia="Times New Roman" w:hAnsi="Arial" w:cs="Arial"/>
+          <w:color w:val="1F2328"/>
+          <w:kern w:val="0"/>
+          <w:lang w:val="en-SE"/>
+          <w14:ligatures w14:val="none"/>
+        </w:rPr>
+        <w:fldChar w:fldCharType="end"/>
+      </w:r>
     </w:p>
     <w:p>
       <w:pPr>
@@ -2752,133 +3304,394 @@
         </w:rPr>
         <w:t> The project code is available on GitHub: </w:t>
       </w:r>
-      <w:hyperlink r:id="rId7" w:history="1">
-        <w:r>
-          <w:rPr>
-            <w:rFonts w:ascii="Arial" w:eastAsia="Times New Roman" w:hAnsi="Arial" w:cs="Arial"/>
-            <w:color w:val="0969DA"/>
-            <w:kern w:val="0"/>
-            <w:u w:val="single"/>
-            <w:lang w:val="en-SE"/>
-            <w14:ligatures w14:val="none"/>
-          </w:rPr>
-          <w:t>https://github.com/xiyasong/DDLS_Project.git</w:t>
-        </w:r>
-      </w:hyperlink>
-    </w:p>
-    <w:p>
-      <w:pPr>
-        <w:shd w:val="clear" w:color="auto" w:fill="FFFFFF"/>
-        <w:spacing w:before="100" w:beforeAutospacing="1" w:after="100" w:afterAutospacing="1" w:line="240" w:lineRule="auto"/>
-        <w:jc w:val="both"/>
-        <w:textAlignment w:val="top"/>
-        <w:outlineLvl w:val="1"/>
-        <w:rPr>
-          <w:rFonts w:ascii="Arial" w:eastAsia="Times New Roman" w:hAnsi="Arial" w:cs="Arial"/>
-          <w:b/>
-          <w:bCs/>
-          <w:color w:val="1F2328"/>
-          <w:kern w:val="0"/>
-          <w:lang w:val="en-SE"/>
-          <w14:ligatures w14:val="none"/>
-        </w:rPr>
-      </w:pPr>
-      <w:r>
-        <w:rPr>
-          <w:rFonts w:ascii="Arial" w:eastAsia="Times New Roman" w:hAnsi="Arial" w:cs="Arial"/>
-          <w:b/>
-          <w:bCs/>
-          <w:color w:val="1F2328"/>
-          <w:kern w:val="0"/>
-          <w:lang w:val="en-SE"/>
-          <w14:ligatures w14:val="none"/>
-        </w:rPr>
-        <w:t>Acknowledgments</w:t>
-      </w:r>
-    </w:p>
-    <w:p>
-      <w:pPr>
-        <w:shd w:val="clear" w:color="auto" w:fill="FFFFFF"/>
-        <w:spacing w:before="100" w:beforeAutospacing="1" w:after="100" w:afterAutospacing="1" w:line="240" w:lineRule="auto"/>
-        <w:jc w:val="both"/>
-        <w:textAlignment w:val="top"/>
-        <w:rPr>
-          <w:rFonts w:ascii="Arial" w:eastAsia="Times New Roman" w:hAnsi="Arial" w:cs="Arial"/>
-          <w:color w:val="1F2328"/>
-          <w:kern w:val="0"/>
-          <w:lang w:val="en-SE"/>
-          <w14:ligatures w14:val="none"/>
-        </w:rPr>
-      </w:pPr>
-      <w:r>
-        <w:rPr>
-          <w:rFonts w:ascii="Arial" w:eastAsia="Times New Roman" w:hAnsi="Arial" w:cs="Arial"/>
-          <w:color w:val="1F2328"/>
-          <w:kern w:val="0"/>
-          <w:lang w:val="en-SE"/>
-          <w14:ligatures w14:val="none"/>
-        </w:rPr>
-        <w:t>This project was developed with significant assistance from the Gemini-CLI AI agent, which facilitated code generation, debugging, and project management. Its contributions are detailed in the AI deep research log.</w:t>
-      </w:r>
-    </w:p>
-    <w:p>
-      <w:pPr>
-        <w:shd w:val="clear" w:color="auto" w:fill="FFFFFF"/>
-        <w:spacing w:before="100" w:beforeAutospacing="1" w:after="100" w:afterAutospacing="1" w:line="240" w:lineRule="auto"/>
-        <w:jc w:val="both"/>
-        <w:textAlignment w:val="top"/>
-        <w:outlineLvl w:val="1"/>
-        <w:rPr>
-          <w:rFonts w:ascii="Arial" w:eastAsia="Times New Roman" w:hAnsi="Arial" w:cs="Arial"/>
-          <w:b/>
-          <w:bCs/>
-          <w:color w:val="1F2328"/>
-          <w:kern w:val="0"/>
-          <w:lang w:val="en-SE"/>
-          <w14:ligatures w14:val="none"/>
-        </w:rPr>
-      </w:pPr>
-      <w:r>
-        <w:rPr>
-          <w:rFonts w:ascii="Arial" w:eastAsia="Times New Roman" w:hAnsi="Arial" w:cs="Arial"/>
-          <w:b/>
-          <w:bCs/>
-          <w:color w:val="1F2328"/>
-          <w:kern w:val="0"/>
-          <w:lang w:val="en-SE"/>
-          <w14:ligatures w14:val="none"/>
-        </w:rPr>
-        <w:t>References</w:t>
+      <w:r>
+        <w:rPr>
+          <w:rFonts w:ascii="Arial" w:eastAsia="Times New Roman" w:hAnsi="Arial" w:cs="Arial"/>
+          <w:color w:val="1F2328"/>
+          <w:kern w:val="0"/>
+          <w:lang w:val="en-SE"/>
+          <w14:ligatures w14:val="none"/>
+        </w:rPr>
+        <w:fldChar w:fldCharType="begin"/>
+      </w:r>
+      <w:r>
+        <w:rPr>
+          <w:rFonts w:ascii="Arial" w:eastAsia="Times New Roman" w:hAnsi="Arial" w:cs="Arial"/>
+          <w:color w:val="1F2328"/>
+          <w:kern w:val="0"/>
+          <w:lang w:val="en-SE"/>
+          <w14:ligatures w14:val="none"/>
+        </w:rPr>
+        <w:instrText>HYPERLINK "https://github.com/xiyasong/DDLS_Project.git"</w:instrText>
+      </w:r>
+      <w:r>
+        <w:rPr>
+          <w:rFonts w:ascii="Arial" w:eastAsia="Times New Roman" w:hAnsi="Arial" w:cs="Arial"/>
+          <w:color w:val="1F2328"/>
+          <w:kern w:val="0"/>
+          <w:lang w:val="en-SE"/>
+          <w14:ligatures w14:val="none"/>
+        </w:rPr>
+      </w:r>
+      <w:r>
+        <w:rPr>
+          <w:rFonts w:ascii="Arial" w:eastAsia="Times New Roman" w:hAnsi="Arial" w:cs="Arial"/>
+          <w:color w:val="1F2328"/>
+          <w:kern w:val="0"/>
+          <w:lang w:val="en-SE"/>
+          <w14:ligatures w14:val="none"/>
+        </w:rPr>
+        <w:fldChar w:fldCharType="separate"/>
+      </w:r>
+      <w:r>
+        <w:rPr>
+          <w:rFonts w:ascii="Arial" w:eastAsia="Times New Roman" w:hAnsi="Arial" w:cs="Arial"/>
+          <w:color w:val="0969DA"/>
+          <w:kern w:val="0"/>
+          <w:u w:val="single"/>
+          <w:lang w:val="en-SE"/>
+          <w14:ligatures w14:val="none"/>
+        </w:rPr>
+        <w:t>https://github.com/xiyasong/DDLS_Project.git</w:t>
+      </w:r>
+      <w:r>
+        <w:rPr>
+          <w:rFonts w:ascii="Arial" w:eastAsia="Times New Roman" w:hAnsi="Arial" w:cs="Arial"/>
+          <w:color w:val="1F2328"/>
+          <w:kern w:val="0"/>
+          <w:lang w:val="en-SE"/>
+          <w14:ligatures w14:val="none"/>
+        </w:rPr>
+        <w:fldChar w:fldCharType="end"/>
       </w:r>
     </w:p>
     <w:p>
       <w:pPr>
         <w:numPr>
           <w:ilvl w:val="0"/>
-          <w:numId w:val="18"/>
+          <w:numId w:val="17"/>
         </w:numPr>
         <w:shd w:val="clear" w:color="auto" w:fill="FFFFFF"/>
+        <w:spacing w:before="60" w:after="100" w:afterAutospacing="1" w:line="240" w:lineRule="auto"/>
+        <w:jc w:val="both"/>
+        <w:textAlignment w:val="top"/>
+        <w:rPr>
+          <w:rFonts w:ascii="Arial" w:eastAsia="Times New Roman" w:hAnsi="Arial" w:cs="Arial"/>
+          <w:color w:val="1F2328"/>
+          <w:kern w:val="0"/>
+          <w:lang w:val="en-SE"/>
+          <w14:ligatures w14:val="none"/>
+        </w:rPr>
+      </w:pPr>
+      <w:r>
+        <w:rPr>
+          <w:rFonts w:ascii="Arial" w:eastAsia="Times New Roman" w:hAnsi="Arial" w:cs="Arial"/>
+          <w:color w:val="1F2328"/>
+          <w:kern w:val="0"/>
+          <w:lang w:val="en-SE"/>
+          <w14:ligatures w14:val="none"/>
+        </w:rPr>
+        <w:t xml:space="preserve">The web server is accessible on: </w:t>
+      </w:r>
+      <w:r>
+        <w:rPr>
+          <w:rFonts w:ascii="Arial" w:eastAsia="Times New Roman" w:hAnsi="Arial" w:cs="Arial"/>
+          <w:color w:val="1F2328"/>
+          <w:kern w:val="0"/>
+          <w:lang w:val="en-SE"/>
+          <w14:ligatures w14:val="none"/>
+        </w:rPr>
+        <w:fldChar w:fldCharType="begin"/>
+      </w:r>
+      <w:r>
+        <w:rPr>
+          <w:rFonts w:ascii="Arial" w:eastAsia="Times New Roman" w:hAnsi="Arial" w:cs="Arial"/>
+          <w:color w:val="1F2328"/>
+          <w:kern w:val="0"/>
+          <w:lang w:val="en-SE"/>
+          <w14:ligatures w14:val="none"/>
+        </w:rPr>
+        <w:instrText>HYPERLINK "https://xiyasong-ddls-project-app-k830az.streamlit.app/"</w:instrText>
+      </w:r>
+      <w:r>
+        <w:rPr>
+          <w:rFonts w:ascii="Arial" w:eastAsia="Times New Roman" w:hAnsi="Arial" w:cs="Arial"/>
+          <w:color w:val="1F2328"/>
+          <w:kern w:val="0"/>
+          <w:lang w:val="en-SE"/>
+          <w14:ligatures w14:val="none"/>
+        </w:rPr>
+      </w:r>
+      <w:r>
+        <w:rPr>
+          <w:rFonts w:ascii="Arial" w:eastAsia="Times New Roman" w:hAnsi="Arial" w:cs="Arial"/>
+          <w:color w:val="1F2328"/>
+          <w:kern w:val="0"/>
+          <w:lang w:val="en-SE"/>
+          <w14:ligatures w14:val="none"/>
+        </w:rPr>
+        <w:fldChar w:fldCharType="separate"/>
+      </w:r>
+      <w:r>
+        <w:rPr>
+          <w:rStyle w:val="Hyperlink"/>
+          <w:rFonts w:ascii="Arial" w:eastAsia="Times New Roman" w:hAnsi="Arial" w:cs="Arial"/>
+          <w:kern w:val="0"/>
+          <w:lang w:val="en-SE"/>
+          <w14:ligatures w14:val="none"/>
+        </w:rPr>
+        <w:t>http</w:t>
+      </w:r>
+      <w:r>
+        <w:rPr>
+          <w:rStyle w:val="Hyperlink"/>
+          <w:rFonts w:ascii="Arial" w:eastAsia="Times New Roman" w:hAnsi="Arial" w:cs="Arial"/>
+          <w:kern w:val="0"/>
+          <w:lang w:val="en-SE"/>
+          <w14:ligatures w14:val="none"/>
+        </w:rPr>
+        <w:t>s</w:t>
+      </w:r>
+      <w:r>
+        <w:rPr>
+          <w:rStyle w:val="Hyperlink"/>
+          <w:rFonts w:ascii="Arial" w:eastAsia="Times New Roman" w:hAnsi="Arial" w:cs="Arial"/>
+          <w:kern w:val="0"/>
+          <w:lang w:val="en-SE"/>
+          <w14:ligatures w14:val="none"/>
+        </w:rPr>
+        <w:t>://xiyasong-ddls-project-app-k830az.streamlit.app/</w:t>
+      </w:r>
+      <w:r>
+        <w:rPr>
+          <w:rFonts w:ascii="Arial" w:eastAsia="Times New Roman" w:hAnsi="Arial" w:cs="Arial"/>
+          <w:color w:val="1F2328"/>
+          <w:kern w:val="0"/>
+          <w:lang w:val="en-SE"/>
+          <w14:ligatures w14:val="none"/>
+        </w:rPr>
+        <w:fldChar w:fldCharType="end"/>
+      </w:r>
+    </w:p>
+    <w:p>
+      <w:pPr>
+        <w:shd w:val="clear" w:color="auto" w:fill="FFFFFF"/>
         <w:spacing w:before="100" w:beforeAutospacing="1" w:after="100" w:afterAutospacing="1" w:line="240" w:lineRule="auto"/>
         <w:jc w:val="both"/>
         <w:textAlignment w:val="top"/>
-        <w:rPr>
-          <w:rFonts w:ascii="Arial" w:eastAsia="Times New Roman" w:hAnsi="Arial" w:cs="Arial"/>
-          <w:color w:val="1F2328"/>
-          <w:kern w:val="0"/>
-          <w:lang w:val="en-SE"/>
-          <w14:ligatures w14:val="none"/>
-        </w:rPr>
-      </w:pPr>
-      <w:r>
-        <w:rPr>
-          <w:rFonts w:ascii="Arial" w:eastAsia="Times New Roman" w:hAnsi="Arial" w:cs="Arial"/>
-          <w:color w:val="1F2328"/>
-          <w:kern w:val="0"/>
-          <w:lang w:val="en-SE"/>
-          <w14:ligatures w14:val="none"/>
-        </w:rPr>
-        <w:t>(Placeholder for relevant literature)</w:t>
-      </w:r>
+        <w:outlineLvl w:val="1"/>
+        <w:rPr>
+          <w:rFonts w:ascii="Arial" w:eastAsia="Times New Roman" w:hAnsi="Arial" w:cs="Arial"/>
+          <w:b/>
+          <w:bCs/>
+          <w:color w:val="1F2328"/>
+          <w:kern w:val="0"/>
+          <w:lang w:val="en-SE"/>
+          <w14:ligatures w14:val="none"/>
+        </w:rPr>
+      </w:pPr>
+      <w:r>
+        <w:rPr>
+          <w:rFonts w:ascii="Arial" w:eastAsia="Times New Roman" w:hAnsi="Arial" w:cs="Arial"/>
+          <w:b/>
+          <w:bCs/>
+          <w:color w:val="1F2328"/>
+          <w:kern w:val="0"/>
+          <w:lang w:val="en-SE"/>
+          <w14:ligatures w14:val="none"/>
+        </w:rPr>
+        <w:t>Acknowledgments</w:t>
+      </w:r>
+    </w:p>
+    <w:p>
+      <w:pPr>
+        <w:shd w:val="clear" w:color="auto" w:fill="FFFFFF"/>
+        <w:spacing w:before="100" w:beforeAutospacing="1" w:after="100" w:afterAutospacing="1" w:line="240" w:lineRule="auto"/>
+        <w:jc w:val="both"/>
+        <w:textAlignment w:val="top"/>
+        <w:rPr>
+          <w:rFonts w:ascii="Arial" w:eastAsia="Times New Roman" w:hAnsi="Arial" w:cs="Arial"/>
+          <w:color w:val="1F2328"/>
+          <w:kern w:val="0"/>
+          <w:lang w:val="en-SE"/>
+          <w14:ligatures w14:val="none"/>
+        </w:rPr>
+      </w:pPr>
+      <w:r>
+        <w:rPr>
+          <w:rFonts w:ascii="Arial" w:eastAsia="Times New Roman" w:hAnsi="Arial" w:cs="Arial"/>
+          <w:color w:val="1F2328"/>
+          <w:kern w:val="0"/>
+          <w:lang w:val="en-SE"/>
+          <w14:ligatures w14:val="none"/>
+        </w:rPr>
+        <w:t>This project was developed with significant assistance from the Gemini-CLI AI agent, which facilitated code generation, debugging, and project management. Its contributions are detailed in the AI deep research log.</w:t>
+      </w:r>
+    </w:p>
+    <w:p>
+      <w:pPr>
+        <w:shd w:val="clear" w:color="auto" w:fill="FFFFFF"/>
+        <w:spacing w:before="100" w:beforeAutospacing="1" w:after="100" w:afterAutospacing="1" w:line="240" w:lineRule="auto"/>
+        <w:jc w:val="both"/>
+        <w:textAlignment w:val="top"/>
+        <w:outlineLvl w:val="1"/>
+        <w:rPr>
+          <w:rFonts w:ascii="Arial" w:eastAsia="Times New Roman" w:hAnsi="Arial" w:cs="Arial"/>
+          <w:b/>
+          <w:bCs/>
+          <w:color w:val="1F2328"/>
+          <w:kern w:val="0"/>
+          <w:lang w:val="en-SE"/>
+          <w14:ligatures w14:val="none"/>
+        </w:rPr>
+      </w:pPr>
+      <w:r>
+        <w:rPr>
+          <w:rFonts w:ascii="Arial" w:eastAsia="Times New Roman" w:hAnsi="Arial" w:cs="Arial"/>
+          <w:b/>
+          <w:bCs/>
+          <w:color w:val="1F2328"/>
+          <w:kern w:val="0"/>
+          <w:lang w:val="en-SE"/>
+          <w14:ligatures w14:val="none"/>
+        </w:rPr>
+        <w:t>References</w:t>
+      </w:r>
+    </w:p>
+    <w:p>
+      <w:pPr>
+        <w:shd w:val="clear" w:color="auto" w:fill="FFFFFF"/>
+        <w:spacing w:before="100" w:beforeAutospacing="1" w:after="100" w:afterAutospacing="1" w:line="240" w:lineRule="auto"/>
+        <w:jc w:val="both"/>
+        <w:textAlignment w:val="top"/>
+        <w:outlineLvl w:val="1"/>
+        <w:rPr>
+          <w:rFonts w:ascii="Arial" w:hAnsi="Arial" w:cs="Arial"/>
+          <w:color w:val="333333"/>
+          <w:shd w:val="clear" w:color="auto" w:fill="FFFFFF"/>
+        </w:rPr>
+      </w:pPr>
+      <w:r>
+        <w:rPr>
+          <w:rFonts w:ascii="Arial" w:hAnsi="Arial" w:cs="Arial"/>
+          <w:color w:val="333333"/>
+          <w:shd w:val="clear" w:color="auto" w:fill="FFFFFF"/>
+        </w:rPr>
+        <w:lastRenderedPageBreak/>
+        <w:t>Britto-Borges, T., Ludt, A., Boileau, E. </w:t>
+      </w:r>
+      <w:r>
+        <w:rPr>
+          <w:rFonts w:ascii="Arial" w:hAnsi="Arial" w:cs="Arial"/>
+          <w:i/>
+          <w:iCs/>
+          <w:color w:val="333333"/>
+          <w:shd w:val="clear" w:color="auto" w:fill="FFFFFF"/>
+        </w:rPr>
+        <w:t>et al.</w:t>
+      </w:r>
+      <w:r>
+        <w:rPr>
+          <w:rFonts w:ascii="Arial" w:hAnsi="Arial" w:cs="Arial"/>
+          <w:color w:val="333333"/>
+          <w:shd w:val="clear" w:color="auto" w:fill="FFFFFF"/>
+        </w:rPr>
+        <w:t> </w:t>
+      </w:r>
+      <w:proofErr w:type="spellStart"/>
+      <w:r>
+        <w:rPr>
+          <w:rFonts w:ascii="Arial" w:hAnsi="Arial" w:cs="Arial"/>
+          <w:color w:val="333333"/>
+          <w:shd w:val="clear" w:color="auto" w:fill="FFFFFF"/>
+        </w:rPr>
+        <w:t>Magnetique</w:t>
+      </w:r>
+      <w:proofErr w:type="spellEnd"/>
+      <w:r>
+        <w:rPr>
+          <w:rFonts w:ascii="Arial" w:hAnsi="Arial" w:cs="Arial"/>
+          <w:color w:val="333333"/>
+          <w:shd w:val="clear" w:color="auto" w:fill="FFFFFF"/>
+        </w:rPr>
+        <w:t>: an interactive web application to explore transcriptome signatures of heart failure. </w:t>
+      </w:r>
+      <w:r>
+        <w:rPr>
+          <w:rFonts w:ascii="Arial" w:hAnsi="Arial" w:cs="Arial"/>
+          <w:i/>
+          <w:iCs/>
+          <w:color w:val="333333"/>
+          <w:shd w:val="clear" w:color="auto" w:fill="FFFFFF"/>
+        </w:rPr>
+        <w:t xml:space="preserve">J </w:t>
+      </w:r>
+      <w:proofErr w:type="spellStart"/>
+      <w:r>
+        <w:rPr>
+          <w:rFonts w:ascii="Arial" w:hAnsi="Arial" w:cs="Arial"/>
+          <w:i/>
+          <w:iCs/>
+          <w:color w:val="333333"/>
+          <w:shd w:val="clear" w:color="auto" w:fill="FFFFFF"/>
+        </w:rPr>
+        <w:t>Transl</w:t>
+      </w:r>
+      <w:proofErr w:type="spellEnd"/>
+      <w:r>
+        <w:rPr>
+          <w:rFonts w:ascii="Arial" w:hAnsi="Arial" w:cs="Arial"/>
+          <w:i/>
+          <w:iCs/>
+          <w:color w:val="333333"/>
+          <w:shd w:val="clear" w:color="auto" w:fill="FFFFFF"/>
+        </w:rPr>
+        <w:t xml:space="preserve"> Med</w:t>
+      </w:r>
+      <w:r>
+        <w:rPr>
+          <w:rFonts w:ascii="Arial" w:hAnsi="Arial" w:cs="Arial"/>
+          <w:color w:val="333333"/>
+          <w:shd w:val="clear" w:color="auto" w:fill="FFFFFF"/>
+        </w:rPr>
+        <w:t> </w:t>
+      </w:r>
+      <w:r>
+        <w:rPr>
+          <w:rFonts w:ascii="Arial" w:hAnsi="Arial" w:cs="Arial"/>
+          <w:b/>
+          <w:bCs/>
+          <w:color w:val="333333"/>
+          <w:shd w:val="clear" w:color="auto" w:fill="FFFFFF"/>
+        </w:rPr>
+        <w:t>20</w:t>
+      </w:r>
+      <w:r>
+        <w:rPr>
+          <w:rFonts w:ascii="Arial" w:hAnsi="Arial" w:cs="Arial"/>
+          <w:color w:val="333333"/>
+          <w:shd w:val="clear" w:color="auto" w:fill="FFFFFF"/>
+        </w:rPr>
+        <w:t>, 513 (2022). https://doi.org/10.1186/s12967-022-03694-z</w:t>
+      </w:r>
+    </w:p>
+    <w:p>
+      <w:pPr>
+        <w:shd w:val="clear" w:color="auto" w:fill="FFFFFF"/>
+        <w:spacing w:before="100" w:beforeAutospacing="1" w:after="100" w:afterAutospacing="1" w:line="240" w:lineRule="auto"/>
+        <w:jc w:val="both"/>
+        <w:textAlignment w:val="top"/>
+        <w:outlineLvl w:val="1"/>
+        <w:rPr>
+          <w:rFonts w:ascii="Arial" w:eastAsia="Times New Roman" w:hAnsi="Arial" w:cs="Arial"/>
+          <w:b/>
+          <w:bCs/>
+          <w:color w:val="1F2328"/>
+          <w:kern w:val="0"/>
+          <w:lang w:val="en-SE"/>
+          <w14:ligatures w14:val="none"/>
+        </w:rPr>
+      </w:pPr>
     </w:p>
     <w:p>
       <w:pPr>
@@ -2922,170 +3735,35 @@
         <w:textAlignment w:val="top"/>
         <w:rPr>
           <w:rFonts w:ascii="Arial" w:eastAsia="Times New Roman" w:hAnsi="Arial" w:cs="Arial"/>
-          <w:color w:val="1F2328"/>
-          <w:kern w:val="0"/>
-          <w:lang w:val="en-SE"/>
-          <w14:ligatures w14:val="none"/>
-        </w:rPr>
-      </w:pPr>
-      <w:r>
-        <w:rPr>
-          <w:rFonts w:ascii="Arial" w:eastAsia="Times New Roman" w:hAnsi="Arial" w:cs="Arial"/>
-          <w:b/>
-          <w:bCs/>
-          <w:color w:val="1F2328"/>
-          <w:kern w:val="0"/>
-          <w:lang w:val="en-SE"/>
-          <w14:ligatures w14:val="none"/>
-        </w:rPr>
-        <w:lastRenderedPageBreak/>
-        <w:t>AI Deep Research Log:</w:t>
-      </w:r>
-      <w:r>
-        <w:rPr>
-          <w:rFonts w:ascii="Arial" w:eastAsia="Times New Roman" w:hAnsi="Arial" w:cs="Arial"/>
-          <w:color w:val="1F2328"/>
-          <w:kern w:val="0"/>
-          <w:lang w:val="en-SE"/>
-          <w14:ligatures w14:val="none"/>
-        </w:rPr>
-        <w:t> (This transcript serves as the mandatory AI deep research log, detailing all interactions, prompts, and agent responses.)</w:t>
-      </w:r>
-    </w:p>
-    <w:p>
-      <w:pPr>
-        <w:numPr>
-          <w:ilvl w:val="0"/>
-          <w:numId w:val="19"/>
-        </w:numPr>
-        <w:shd w:val="clear" w:color="auto" w:fill="FFFFFF"/>
-        <w:spacing w:before="60" w:after="100" w:afterAutospacing="1" w:line="240" w:lineRule="auto"/>
-        <w:jc w:val="both"/>
-        <w:textAlignment w:val="top"/>
-        <w:rPr>
-          <w:rFonts w:ascii="Arial" w:eastAsia="Times New Roman" w:hAnsi="Arial" w:cs="Arial"/>
-          <w:color w:val="1F2328"/>
-          <w:kern w:val="0"/>
-          <w:lang w:val="en-SE"/>
-          <w14:ligatures w14:val="none"/>
-        </w:rPr>
-      </w:pPr>
-      <w:r>
-        <w:rPr>
-          <w:rFonts w:ascii="Arial" w:eastAsia="Times New Roman" w:hAnsi="Arial" w:cs="Arial"/>
-          <w:b/>
-          <w:bCs/>
-          <w:color w:val="1F2328"/>
-          <w:kern w:val="0"/>
-          <w:lang w:val="en-SE"/>
-          <w14:ligatures w14:val="none"/>
-        </w:rPr>
-        <w:t>Prompts:</w:t>
-      </w:r>
-      <w:r>
-        <w:rPr>
-          <w:rFonts w:ascii="Arial" w:eastAsia="Times New Roman" w:hAnsi="Arial" w:cs="Arial"/>
-          <w:color w:val="1F2328"/>
-          <w:kern w:val="0"/>
-          <w:lang w:val="en-SE"/>
-          <w14:ligatures w14:val="none"/>
-        </w:rPr>
-        <w:t> (All prompts used during the project development.)</w:t>
-      </w:r>
-    </w:p>
-    <w:p>
-      <w:pPr>
-        <w:numPr>
-          <w:ilvl w:val="0"/>
-          <w:numId w:val="19"/>
-        </w:numPr>
-        <w:shd w:val="clear" w:color="auto" w:fill="FFFFFF"/>
-        <w:spacing w:before="60" w:after="100" w:afterAutospacing="1" w:line="240" w:lineRule="auto"/>
-        <w:jc w:val="both"/>
-        <w:textAlignment w:val="top"/>
-        <w:rPr>
-          <w:rFonts w:ascii="Arial" w:eastAsia="Times New Roman" w:hAnsi="Arial" w:cs="Arial"/>
-          <w:color w:val="1F2328"/>
-          <w:kern w:val="0"/>
-          <w:lang w:val="en-SE"/>
-          <w14:ligatures w14:val="none"/>
-        </w:rPr>
-      </w:pPr>
-      <w:r>
-        <w:rPr>
-          <w:rFonts w:ascii="Arial" w:eastAsia="Times New Roman" w:hAnsi="Arial" w:cs="Arial"/>
-          <w:b/>
-          <w:bCs/>
-          <w:color w:val="1F2328"/>
-          <w:kern w:val="0"/>
-          <w:lang w:val="en-SE"/>
-          <w14:ligatures w14:val="none"/>
-        </w:rPr>
-        <w:t>Agent Transcripts:</w:t>
-      </w:r>
-      <w:r>
-        <w:rPr>
-          <w:rFonts w:ascii="Arial" w:eastAsia="Times New Roman" w:hAnsi="Arial" w:cs="Arial"/>
-          <w:color w:val="1F2328"/>
-          <w:kern w:val="0"/>
-          <w:lang w:val="en-SE"/>
-          <w14:ligatures w14:val="none"/>
-        </w:rPr>
-        <w:t> (Full transcript of this interaction.)</w:t>
-      </w:r>
-    </w:p>
-    <w:p>
-      <w:pPr>
-        <w:numPr>
-          <w:ilvl w:val="0"/>
-          <w:numId w:val="19"/>
-        </w:numPr>
-        <w:shd w:val="clear" w:color="auto" w:fill="FFFFFF"/>
-        <w:spacing w:before="60" w:after="100" w:afterAutospacing="1" w:line="240" w:lineRule="auto"/>
-        <w:jc w:val="both"/>
-        <w:textAlignment w:val="top"/>
-        <w:rPr>
-          <w:rFonts w:ascii="Arial" w:eastAsia="Times New Roman" w:hAnsi="Arial" w:cs="Arial"/>
-          <w:color w:val="1F2328"/>
-          <w:kern w:val="0"/>
-          <w:lang w:val="en-SE"/>
-          <w14:ligatures w14:val="none"/>
-        </w:rPr>
-      </w:pPr>
-      <w:r>
-        <w:rPr>
-          <w:rFonts w:ascii="Arial" w:eastAsia="Times New Roman" w:hAnsi="Arial" w:cs="Arial"/>
-          <w:b/>
-          <w:bCs/>
-          <w:color w:val="1F2328"/>
-          <w:kern w:val="0"/>
-          <w:lang w:val="en-SE"/>
-          <w14:ligatures w14:val="none"/>
-        </w:rPr>
-        <w:t>Extra Figures:</w:t>
-      </w:r>
-      <w:r>
-        <w:rPr>
-          <w:rFonts w:ascii="Arial" w:eastAsia="Times New Roman" w:hAnsi="Arial" w:cs="Arial"/>
-          <w:color w:val="1F2328"/>
-          <w:kern w:val="0"/>
-          <w:lang w:val="en-SE"/>
-          <w14:ligatures w14:val="none"/>
-        </w:rPr>
-        <w:t> (Any additional figures not included in the main report.)</w:t>
-      </w:r>
-    </w:p>
-    <w:p>
-      <w:pPr>
-        <w:spacing w:after="0" w:line="240" w:lineRule="auto"/>
-        <w:jc w:val="both"/>
-        <w:rPr>
-          <w:rFonts w:ascii="Arial" w:eastAsia="Times New Roman" w:hAnsi="Arial" w:cs="Arial"/>
-          <w:kern w:val="0"/>
-          <w:lang w:val="en-SE"/>
-          <w14:ligatures w14:val="none"/>
-        </w:rPr>
-      </w:pPr>
+          <w:kern w:val="0"/>
+          <w:lang w:val="en-SE"/>
+          <w14:ligatures w14:val="none"/>
+        </w:rPr>
+      </w:pPr>
+      <w:r>
+        <w:rPr>
+          <w:rFonts w:ascii="Arial" w:eastAsia="Times New Roman" w:hAnsi="Arial" w:cs="Arial"/>
+          <w:b/>
+          <w:bCs/>
+          <w:color w:val="1F2328"/>
+          <w:kern w:val="0"/>
+          <w:lang w:val="en-SE"/>
+          <w14:ligatures w14:val="none"/>
+        </w:rPr>
+        <w:t>AI Deep Research Log</w:t>
+      </w:r>
+      <w:r>
+        <w:rPr>
+          <w:rFonts w:ascii="Arial" w:eastAsia="Times New Roman" w:hAnsi="Arial" w:cs="Arial"/>
+          <w:b/>
+          <w:bCs/>
+          <w:color w:val="1F2328"/>
+          <w:kern w:val="0"/>
+          <w:lang w:val="en-SE"/>
+          <w14:ligatures w14:val="none"/>
+        </w:rPr>
+        <w:t>: final_history.json</w:t>
+      </w:r>
     </w:p>
     <w:p>
       <w:pPr>
@@ -6829,7 +7507,6 @@
     <w:name w:val="Hyperlink"/>
     <w:basedOn w:val="DefaultParagraphFont"/>
     <w:uiPriority w:val="99"/>
-    <w:semiHidden/>
     <w:unhideWhenUsed/>
     <w:rsid w:val="003C5E08"/>
     <w:rPr>
@@ -6848,6 +7525,30 @@
       <w:rFonts w:ascii="Courier New" w:eastAsia="Times New Roman" w:hAnsi="Courier New" w:cs="Courier New"/>
       <w:sz w:val="20"/>
       <w:szCs w:val="20"/>
+    </w:rPr>
+  </w:style>
+  <w:style w:type="character" w:styleId="UnresolvedMention">
+    <w:name w:val="Unresolved Mention"/>
+    <w:basedOn w:val="DefaultParagraphFont"/>
+    <w:uiPriority w:val="99"/>
+    <w:semiHidden/>
+    <w:unhideWhenUsed/>
+    <w:rsid w:val="00A8645D"/>
+    <w:rPr>
+      <w:color w:val="605E5C"/>
+      <w:shd w:val="clear" w:color="auto" w:fill="E1DFDD"/>
+    </w:rPr>
+  </w:style>
+  <w:style w:type="character" w:styleId="FollowedHyperlink">
+    <w:name w:val="FollowedHyperlink"/>
+    <w:basedOn w:val="DefaultParagraphFont"/>
+    <w:uiPriority w:val="99"/>
+    <w:semiHidden/>
+    <w:unhideWhenUsed/>
+    <w:rsid w:val="00A8645D"/>
+    <w:rPr>
+      <w:color w:val="96607D" w:themeColor="followedHyperlink"/>
+      <w:u w:val="single"/>
     </w:rPr>
   </w:style>
 </w:styles>

</xml_diff>